<commit_message>
updated google integration class diagram and added visio diagrams.
</commit_message>
<xml_diff>
--- a/V0.1/Storage and Google.docx
+++ b/V0.1/Storage and Google.docx
@@ -36,10 +36,10 @@
             <v:path o:extrusionok="f" gradientshapeok="t" o:connecttype="rect"/>
             <o:lock v:ext="edit" aspectratio="t"/>
           </v:shapetype>
-          <v:shape id="_x0000_i1025" type="#_x0000_t75" style="width:451pt;height:214.25pt" o:ole="">
+          <v:shape id="_x0000_i1025" type="#_x0000_t75" style="width:450.75pt;height:214.5pt" o:ole="">
             <v:imagedata r:id="rId4" o:title=""/>
           </v:shape>
-          <o:OLEObject Type="Embed" ProgID="Visio.Drawing.15" ShapeID="_x0000_i1025" DrawAspect="Content" ObjectID="_1487848710" r:id="rId5"/>
+          <o:OLEObject Type="Embed" ProgID="Visio.Drawing.15" ShapeID="_x0000_i1025" DrawAspect="Content" ObjectID="_1487874664" r:id="rId5"/>
         </w:object>
       </w:r>
     </w:p>
@@ -386,43 +386,22 @@
             </w:r>
             <w:proofErr w:type="spellEnd"/>
             <w:r>
-              <w:t>: a</w:t>
-            </w:r>
-            <w:r>
-              <w:t xml:space="preserve">n empty </w:t>
+              <w:t xml:space="preserve">: an empty </w:t>
             </w:r>
             <w:r>
               <w:br/>
             </w:r>
             <w:r>
               <w:tab/>
-              <w:t xml:space="preserve">  </w:t>
-            </w:r>
-            <w:r>
-              <w:t xml:space="preserve">List&lt;Task&gt; object </w:t>
+              <w:t xml:space="preserve">  List&lt;Task&gt; object </w:t>
             </w:r>
             <w:r>
               <w:tab/>
-              <w:t xml:space="preserve"> </w:t>
-            </w:r>
-            <w:r>
-              <w:t xml:space="preserve"> to </w:t>
-            </w:r>
-            <w:r>
-              <w:t xml:space="preserve">contain the list </w:t>
+              <w:t xml:space="preserve">  to contain the list </w:t>
             </w:r>
             <w:r>
               <w:tab/>
-              <w:t xml:space="preserve"> </w:t>
-            </w:r>
-            <w:r>
-              <w:t xml:space="preserve"> </w:t>
-            </w:r>
-            <w:r>
-              <w:t xml:space="preserve">of </w:t>
-            </w:r>
-            <w:r>
-              <w:t>Task loaded</w:t>
+              <w:t xml:space="preserve">  of Task loaded</w:t>
             </w:r>
           </w:p>
           <w:p>
@@ -445,10 +424,7 @@
             </w:r>
             <w:r>
               <w:tab/>
-              <w:t xml:space="preserve">  file</w:t>
-            </w:r>
-            <w:r>
-              <w:t xml:space="preserve"> to load the list </w:t>
+              <w:t xml:space="preserve">  file to load the list </w:t>
             </w:r>
             <w:r>
               <w:tab/>
@@ -481,8 +457,6 @@
             </w:r>
             <w:r>
               <w:br/>
-            </w:r>
-            <w:r>
               <w:t>Throws Error when fail.</w:t>
             </w:r>
           </w:p>
@@ -511,12 +485,14 @@
       </w:pPr>
       <w:r>
         <w:object w:dxaOrig="8025" w:dyaOrig="6210">
-          <v:shape id="_x0000_i1026" type="#_x0000_t75" style="width:401.45pt;height:310.45pt" o:ole="">
+          <v:shape id="_x0000_i1026" type="#_x0000_t75" style="width:401.25pt;height:310.5pt" o:ole="">
             <v:imagedata r:id="rId6" o:title=""/>
           </v:shape>
-          <o:OLEObject Type="Embed" ProgID="Visio.Drawing.15" ShapeID="_x0000_i1026" DrawAspect="Content" ObjectID="_1487848711" r:id="rId7"/>
+          <o:OLEObject Type="Embed" ProgID="Visio.Drawing.15" ShapeID="_x0000_i1026" DrawAspect="Content" ObjectID="_1487874665" r:id="rId7"/>
         </w:object>
       </w:r>
+      <w:bookmarkStart w:id="0" w:name="_GoBack"/>
+      <w:bookmarkEnd w:id="0"/>
     </w:p>
     <w:p>
       <w:pPr>
@@ -883,8 +859,6 @@
             <w:r>
               <w:t xml:space="preserve"> to include the events.</w:t>
             </w:r>
-            <w:bookmarkStart w:id="0" w:name="_GoBack"/>
-            <w:bookmarkEnd w:id="0"/>
           </w:p>
           <w:p>
             <w:pPr>

</xml_diff>